<commit_message>
Fixes for computer graphics exam
</commit_message>
<xml_diff>
--- a/Courses/Computer-Modeling-and-IT/Computer-Modeling-and-IT-5-Class/15-Computer-Gaphics-Exam/15-Computer-Gaphics-Exam.docx
+++ b/Courses/Computer-Modeling-and-IT/Computer-Modeling-and-IT-5-Class/15-Computer-Gaphics-Exam/15-Computer-Gaphics-Exam.docx
@@ -1,6 +1,6 @@
 
 <file path=word/document.xml><?xml version="1.0" encoding="utf-8"?>
-<w:document xmlns:wpc="http://schemas.microsoft.com/office/word/2010/wordprocessingCanvas" xmlns:cx="http://schemas.microsoft.com/office/drawing/2014/chartex" xmlns:cx1="http://schemas.microsoft.com/office/drawing/2015/9/8/chartex" xmlns:mc="http://schemas.openxmlformats.org/markup-compatibility/2006" xmlns:o="urn:schemas-microsoft-com:office:office" xmlns:r="http://schemas.openxmlformats.org/officeDocument/2006/relationships" xmlns:m="http://schemas.openxmlformats.org/officeDocument/2006/math" xmlns:v="urn:schemas-microsoft-com:vml" xmlns:wp14="http://schemas.microsoft.com/office/word/2010/wordprocessingDrawing" xmlns:wp="http://schemas.openxmlformats.org/drawingml/2006/wordprocessingDrawing" xmlns:w10="urn:schemas-microsoft-com:office:word" xmlns:w="http://schemas.openxmlformats.org/wordprocessingml/2006/main" xmlns:w14="http://schemas.microsoft.com/office/word/2010/wordml" xmlns:w15="http://schemas.microsoft.com/office/word/2012/wordml" xmlns:w16se="http://schemas.microsoft.com/office/word/2015/wordml/symex" xmlns:wpg="http://schemas.microsoft.com/office/word/2010/wordprocessingGroup" xmlns:wpi="http://schemas.microsoft.com/office/word/2010/wordprocessingInk" xmlns:wne="http://schemas.microsoft.com/office/word/2006/wordml" xmlns:wps="http://schemas.microsoft.com/office/word/2010/wordprocessingShape" mc:Ignorable="w14 w15 w16se wp14">
+<w:document xmlns:wpc="http://schemas.microsoft.com/office/word/2010/wordprocessingCanvas" xmlns:cx="http://schemas.microsoft.com/office/drawing/2014/chartex" xmlns:cx1="http://schemas.microsoft.com/office/drawing/2015/9/8/chartex" xmlns:cx2="http://schemas.microsoft.com/office/drawing/2015/10/21/chartex" xmlns:cx3="http://schemas.microsoft.com/office/drawing/2016/5/9/chartex" xmlns:cx4="http://schemas.microsoft.com/office/drawing/2016/5/10/chartex" xmlns:cx5="http://schemas.microsoft.com/office/drawing/2016/5/11/chartex" xmlns:cx6="http://schemas.microsoft.com/office/drawing/2016/5/12/chartex" xmlns:cx7="http://schemas.microsoft.com/office/drawing/2016/5/13/chartex" xmlns:cx8="http://schemas.microsoft.com/office/drawing/2016/5/14/chartex" xmlns:mc="http://schemas.openxmlformats.org/markup-compatibility/2006" xmlns:aink="http://schemas.microsoft.com/office/drawing/2016/ink" xmlns:am3d="http://schemas.microsoft.com/office/drawing/2017/model3d" xmlns:o="urn:schemas-microsoft-com:office:office" xmlns:oel="http://schemas.microsoft.com/office/2019/extlst" xmlns:r="http://schemas.openxmlformats.org/officeDocument/2006/relationships" xmlns:m="http://schemas.openxmlformats.org/officeDocument/2006/math" xmlns:v="urn:schemas-microsoft-com:vml" xmlns:wp14="http://schemas.microsoft.com/office/word/2010/wordprocessingDrawing" xmlns:wp="http://schemas.openxmlformats.org/drawingml/2006/wordprocessingDrawing" xmlns:w10="urn:schemas-microsoft-com:office:word" xmlns:w="http://schemas.openxmlformats.org/wordprocessingml/2006/main" xmlns:w14="http://schemas.microsoft.com/office/word/2010/wordml" xmlns:w15="http://schemas.microsoft.com/office/word/2012/wordml" xmlns:w16cex="http://schemas.microsoft.com/office/word/2018/wordml/cex" xmlns:w16cid="http://schemas.microsoft.com/office/word/2016/wordml/cid" xmlns:w16="http://schemas.microsoft.com/office/word/2018/wordml" xmlns:w16sdtdh="http://schemas.microsoft.com/office/word/2020/wordml/sdtdatahash" xmlns:w16se="http://schemas.microsoft.com/office/word/2015/wordml/symex" xmlns:wpg="http://schemas.microsoft.com/office/word/2010/wordprocessingGroup" xmlns:wpi="http://schemas.microsoft.com/office/word/2010/wordprocessingInk" xmlns:wne="http://schemas.microsoft.com/office/word/2006/wordml" xmlns:wps="http://schemas.microsoft.com/office/word/2010/wordprocessingShape" mc:Ignorable="w14 w15 w16se w16cid w16 w16cex w16sdtdh wp14">
   <w:body>
     <w:p>
       <w:pPr>
@@ -94,7 +94,7 @@
             <v:path o:extrusionok="f" gradientshapeok="t" o:connecttype="rect"/>
             <o:lock v:ext="edit" aspectratio="t"/>
           </v:shapetype>
-          <v:shape id="_x0000_i1025" type="#_x0000_t75" style="width:125.85pt;height:56.35pt">
+          <v:shape id="_x0000_i1025" type="#_x0000_t75" alt="" style="width:88.7pt;height:39.6pt;mso-width-percent:0;mso-height-percent:0;mso-width-percent:0;mso-height-percent:0">
             <v:imagedata r:id="rId8" o:title="Status-For-Review"/>
           </v:shape>
         </w:pict>
@@ -334,7 +334,21 @@
         <w:rPr>
           <w:lang w:val="bg-BG"/>
         </w:rPr>
-        <w:t xml:space="preserve"> на всеки континент </w:t>
+        <w:t xml:space="preserve"> на </w:t>
+      </w:r>
+      <w:r>
+        <w:rPr>
+          <w:b/>
+          <w:bCs/>
+          <w:lang w:val="bg-BG"/>
+        </w:rPr>
+        <w:t>всеки континент</w:t>
+      </w:r>
+      <w:r>
+        <w:rPr>
+          <w:lang w:val="bg-BG"/>
+        </w:rPr>
+        <w:t xml:space="preserve"> </w:t>
       </w:r>
       <w:r>
         <w:rPr>
@@ -655,8 +669,6 @@
       <w:r>
         <w:t>Любима филмова сцена</w:t>
       </w:r>
-      <w:bookmarkStart w:id="0" w:name="_GoBack"/>
-      <w:bookmarkEnd w:id="0"/>
     </w:p>
     <w:p>
       <w:pPr>
@@ -707,7 +719,19 @@
         <w:rPr>
           <w:lang w:val="bg-BG"/>
         </w:rPr>
-        <w:t xml:space="preserve"> някъде по екрана и </w:t>
+        <w:t xml:space="preserve"> </w:t>
+      </w:r>
+      <w:r>
+        <w:rPr>
+          <w:lang w:val="bg-BG"/>
+        </w:rPr>
+        <w:t xml:space="preserve">на </w:t>
+      </w:r>
+      <w:r>
+        <w:rPr>
+          <w:lang w:val="bg-BG"/>
+        </w:rPr>
+        <w:t xml:space="preserve">екрана и </w:t>
       </w:r>
       <w:r>
         <w:rPr>
@@ -741,7 +765,10 @@
         <w:pStyle w:val="Heading2"/>
       </w:pPr>
       <w:r>
-        <w:t>Автопортрет на супергерой</w:t>
+        <w:t>С</w:t>
+      </w:r>
+      <w:r>
+        <w:t>упергерой</w:t>
       </w:r>
     </w:p>
     <w:p>
@@ -760,20 +787,23 @@
         <w:rPr>
           <w:lang w:val="bg-BG"/>
         </w:rPr>
-        <w:t xml:space="preserve"> ваш</w:t>
-      </w:r>
-      <w:r>
-        <w:rPr>
-          <w:lang w:val="bg-BG"/>
-        </w:rPr>
         <w:t xml:space="preserve"> </w:t>
       </w:r>
       <w:r>
         <w:rPr>
           <w:b/>
-          <w:lang w:val="bg-BG"/>
-        </w:rPr>
-        <w:t>автопортрет</w:t>
+          <w:bCs/>
+          <w:lang w:val="bg-BG"/>
+        </w:rPr>
+        <w:t>ва</w:t>
+      </w:r>
+      <w:r>
+        <w:rPr>
+          <w:b/>
+          <w:bCs/>
+          <w:lang w:val="bg-BG"/>
+        </w:rPr>
+        <w:t>ша рисунка</w:t>
       </w:r>
       <w:r>
         <w:rPr>
@@ -863,7 +893,7 @@
 </file>
 
 <file path=word/endnotes.xml><?xml version="1.0" encoding="utf-8"?>
-<w:endnotes xmlns:wpc="http://schemas.microsoft.com/office/word/2010/wordprocessingCanvas" xmlns:cx="http://schemas.microsoft.com/office/drawing/2014/chartex" xmlns:cx1="http://schemas.microsoft.com/office/drawing/2015/9/8/chartex" xmlns:mc="http://schemas.openxmlformats.org/markup-compatibility/2006" xmlns:o="urn:schemas-microsoft-com:office:office" xmlns:r="http://schemas.openxmlformats.org/officeDocument/2006/relationships" xmlns:m="http://schemas.openxmlformats.org/officeDocument/2006/math" xmlns:v="urn:schemas-microsoft-com:vml" xmlns:wp14="http://schemas.microsoft.com/office/word/2010/wordprocessingDrawing" xmlns:wp="http://schemas.openxmlformats.org/drawingml/2006/wordprocessingDrawing" xmlns:w10="urn:schemas-microsoft-com:office:word" xmlns:w="http://schemas.openxmlformats.org/wordprocessingml/2006/main" xmlns:w14="http://schemas.microsoft.com/office/word/2010/wordml" xmlns:w15="http://schemas.microsoft.com/office/word/2012/wordml" xmlns:w16se="http://schemas.microsoft.com/office/word/2015/wordml/symex" xmlns:wpg="http://schemas.microsoft.com/office/word/2010/wordprocessingGroup" xmlns:wpi="http://schemas.microsoft.com/office/word/2010/wordprocessingInk" xmlns:wne="http://schemas.microsoft.com/office/word/2006/wordml" xmlns:wps="http://schemas.microsoft.com/office/word/2010/wordprocessingShape" mc:Ignorable="w14 w15 w16se wp14">
+<w:endnotes xmlns:wpc="http://schemas.microsoft.com/office/word/2010/wordprocessingCanvas" xmlns:cx="http://schemas.microsoft.com/office/drawing/2014/chartex" xmlns:cx1="http://schemas.microsoft.com/office/drawing/2015/9/8/chartex" xmlns:cx2="http://schemas.microsoft.com/office/drawing/2015/10/21/chartex" xmlns:cx3="http://schemas.microsoft.com/office/drawing/2016/5/9/chartex" xmlns:cx4="http://schemas.microsoft.com/office/drawing/2016/5/10/chartex" xmlns:cx5="http://schemas.microsoft.com/office/drawing/2016/5/11/chartex" xmlns:cx6="http://schemas.microsoft.com/office/drawing/2016/5/12/chartex" xmlns:cx7="http://schemas.microsoft.com/office/drawing/2016/5/13/chartex" xmlns:cx8="http://schemas.microsoft.com/office/drawing/2016/5/14/chartex" xmlns:mc="http://schemas.openxmlformats.org/markup-compatibility/2006" xmlns:aink="http://schemas.microsoft.com/office/drawing/2016/ink" xmlns:am3d="http://schemas.microsoft.com/office/drawing/2017/model3d" xmlns:o="urn:schemas-microsoft-com:office:office" xmlns:oel="http://schemas.microsoft.com/office/2019/extlst" xmlns:r="http://schemas.openxmlformats.org/officeDocument/2006/relationships" xmlns:m="http://schemas.openxmlformats.org/officeDocument/2006/math" xmlns:v="urn:schemas-microsoft-com:vml" xmlns:wp14="http://schemas.microsoft.com/office/word/2010/wordprocessingDrawing" xmlns:wp="http://schemas.openxmlformats.org/drawingml/2006/wordprocessingDrawing" xmlns:w10="urn:schemas-microsoft-com:office:word" xmlns:w="http://schemas.openxmlformats.org/wordprocessingml/2006/main" xmlns:w14="http://schemas.microsoft.com/office/word/2010/wordml" xmlns:w15="http://schemas.microsoft.com/office/word/2012/wordml" xmlns:w16cex="http://schemas.microsoft.com/office/word/2018/wordml/cex" xmlns:w16cid="http://schemas.microsoft.com/office/word/2016/wordml/cid" xmlns:w16="http://schemas.microsoft.com/office/word/2018/wordml" xmlns:w16sdtdh="http://schemas.microsoft.com/office/word/2020/wordml/sdtdatahash" xmlns:w16se="http://schemas.microsoft.com/office/word/2015/wordml/symex" xmlns:wpg="http://schemas.microsoft.com/office/word/2010/wordprocessingGroup" xmlns:wpi="http://schemas.microsoft.com/office/word/2010/wordprocessingInk" xmlns:wne="http://schemas.microsoft.com/office/word/2006/wordml" xmlns:wps="http://schemas.microsoft.com/office/word/2010/wordprocessingShape" mc:Ignorable="w14 w15 w16se w16cid w16 w16cex w16sdtdh wp14">
   <w:endnote w:type="separator" w:id="-1">
     <w:p>
       <w:pPr>
@@ -888,7 +918,7 @@
 </file>
 
 <file path=word/footnotes.xml><?xml version="1.0" encoding="utf-8"?>
-<w:footnotes xmlns:wpc="http://schemas.microsoft.com/office/word/2010/wordprocessingCanvas" xmlns:cx="http://schemas.microsoft.com/office/drawing/2014/chartex" xmlns:cx1="http://schemas.microsoft.com/office/drawing/2015/9/8/chartex" xmlns:mc="http://schemas.openxmlformats.org/markup-compatibility/2006" xmlns:o="urn:schemas-microsoft-com:office:office" xmlns:r="http://schemas.openxmlformats.org/officeDocument/2006/relationships" xmlns:m="http://schemas.openxmlformats.org/officeDocument/2006/math" xmlns:v="urn:schemas-microsoft-com:vml" xmlns:wp14="http://schemas.microsoft.com/office/word/2010/wordprocessingDrawing" xmlns:wp="http://schemas.openxmlformats.org/drawingml/2006/wordprocessingDrawing" xmlns:w10="urn:schemas-microsoft-com:office:word" xmlns:w="http://schemas.openxmlformats.org/wordprocessingml/2006/main" xmlns:w14="http://schemas.microsoft.com/office/word/2010/wordml" xmlns:w15="http://schemas.microsoft.com/office/word/2012/wordml" xmlns:w16se="http://schemas.microsoft.com/office/word/2015/wordml/symex" xmlns:wpg="http://schemas.microsoft.com/office/word/2010/wordprocessingGroup" xmlns:wpi="http://schemas.microsoft.com/office/word/2010/wordprocessingInk" xmlns:wne="http://schemas.microsoft.com/office/word/2006/wordml" xmlns:wps="http://schemas.microsoft.com/office/word/2010/wordprocessingShape" mc:Ignorable="w14 w15 w16se wp14">
+<w:footnotes xmlns:wpc="http://schemas.microsoft.com/office/word/2010/wordprocessingCanvas" xmlns:cx="http://schemas.microsoft.com/office/drawing/2014/chartex" xmlns:cx1="http://schemas.microsoft.com/office/drawing/2015/9/8/chartex" xmlns:cx2="http://schemas.microsoft.com/office/drawing/2015/10/21/chartex" xmlns:cx3="http://schemas.microsoft.com/office/drawing/2016/5/9/chartex" xmlns:cx4="http://schemas.microsoft.com/office/drawing/2016/5/10/chartex" xmlns:cx5="http://schemas.microsoft.com/office/drawing/2016/5/11/chartex" xmlns:cx6="http://schemas.microsoft.com/office/drawing/2016/5/12/chartex" xmlns:cx7="http://schemas.microsoft.com/office/drawing/2016/5/13/chartex" xmlns:cx8="http://schemas.microsoft.com/office/drawing/2016/5/14/chartex" xmlns:mc="http://schemas.openxmlformats.org/markup-compatibility/2006" xmlns:aink="http://schemas.microsoft.com/office/drawing/2016/ink" xmlns:am3d="http://schemas.microsoft.com/office/drawing/2017/model3d" xmlns:o="urn:schemas-microsoft-com:office:office" xmlns:oel="http://schemas.microsoft.com/office/2019/extlst" xmlns:r="http://schemas.openxmlformats.org/officeDocument/2006/relationships" xmlns:m="http://schemas.openxmlformats.org/officeDocument/2006/math" xmlns:v="urn:schemas-microsoft-com:vml" xmlns:wp14="http://schemas.microsoft.com/office/word/2010/wordprocessingDrawing" xmlns:wp="http://schemas.openxmlformats.org/drawingml/2006/wordprocessingDrawing" xmlns:w10="urn:schemas-microsoft-com:office:word" xmlns:w="http://schemas.openxmlformats.org/wordprocessingml/2006/main" xmlns:w14="http://schemas.microsoft.com/office/word/2010/wordml" xmlns:w15="http://schemas.microsoft.com/office/word/2012/wordml" xmlns:w16cex="http://schemas.microsoft.com/office/word/2018/wordml/cex" xmlns:w16cid="http://schemas.microsoft.com/office/word/2016/wordml/cid" xmlns:w16="http://schemas.microsoft.com/office/word/2018/wordml" xmlns:w16sdtdh="http://schemas.microsoft.com/office/word/2020/wordml/sdtdatahash" xmlns:w16se="http://schemas.microsoft.com/office/word/2015/wordml/symex" xmlns:wpg="http://schemas.microsoft.com/office/word/2010/wordprocessingGroup" xmlns:wpi="http://schemas.microsoft.com/office/word/2010/wordprocessingInk" xmlns:wne="http://schemas.microsoft.com/office/word/2006/wordml" xmlns:wps="http://schemas.microsoft.com/office/word/2010/wordprocessingShape" mc:Ignorable="w14 w15 w16se w16cid w16 w16cex w16sdtdh wp14">
   <w:footnote w:type="separator" w:id="-1">
     <w:p>
       <w:pPr>
@@ -913,7 +943,7 @@
 </file>
 
 <file path=word/numbering.xml><?xml version="1.0" encoding="utf-8"?>
-<w:numbering xmlns:wpc="http://schemas.microsoft.com/office/word/2010/wordprocessingCanvas" xmlns:cx="http://schemas.microsoft.com/office/drawing/2014/chartex" xmlns:cx1="http://schemas.microsoft.com/office/drawing/2015/9/8/chartex" xmlns:mc="http://schemas.openxmlformats.org/markup-compatibility/2006" xmlns:o="urn:schemas-microsoft-com:office:office" xmlns:r="http://schemas.openxmlformats.org/officeDocument/2006/relationships" xmlns:m="http://schemas.openxmlformats.org/officeDocument/2006/math" xmlns:v="urn:schemas-microsoft-com:vml" xmlns:wp14="http://schemas.microsoft.com/office/word/2010/wordprocessingDrawing" xmlns:wp="http://schemas.openxmlformats.org/drawingml/2006/wordprocessingDrawing" xmlns:w10="urn:schemas-microsoft-com:office:word" xmlns:w="http://schemas.openxmlformats.org/wordprocessingml/2006/main" xmlns:w14="http://schemas.microsoft.com/office/word/2010/wordml" xmlns:w15="http://schemas.microsoft.com/office/word/2012/wordml" xmlns:w16se="http://schemas.microsoft.com/office/word/2015/wordml/symex" xmlns:wpg="http://schemas.microsoft.com/office/word/2010/wordprocessingGroup" xmlns:wpi="http://schemas.microsoft.com/office/word/2010/wordprocessingInk" xmlns:wne="http://schemas.microsoft.com/office/word/2006/wordml" xmlns:wps="http://schemas.microsoft.com/office/word/2010/wordprocessingShape" mc:Ignorable="w14 w15 w16se wp14">
+<w:numbering xmlns:wpc="http://schemas.microsoft.com/office/word/2010/wordprocessingCanvas" xmlns:cx="http://schemas.microsoft.com/office/drawing/2014/chartex" xmlns:cx1="http://schemas.microsoft.com/office/drawing/2015/9/8/chartex" xmlns:cx2="http://schemas.microsoft.com/office/drawing/2015/10/21/chartex" xmlns:cx3="http://schemas.microsoft.com/office/drawing/2016/5/9/chartex" xmlns:cx4="http://schemas.microsoft.com/office/drawing/2016/5/10/chartex" xmlns:cx5="http://schemas.microsoft.com/office/drawing/2016/5/11/chartex" xmlns:cx6="http://schemas.microsoft.com/office/drawing/2016/5/12/chartex" xmlns:cx7="http://schemas.microsoft.com/office/drawing/2016/5/13/chartex" xmlns:cx8="http://schemas.microsoft.com/office/drawing/2016/5/14/chartex" xmlns:mc="http://schemas.openxmlformats.org/markup-compatibility/2006" xmlns:aink="http://schemas.microsoft.com/office/drawing/2016/ink" xmlns:am3d="http://schemas.microsoft.com/office/drawing/2017/model3d" xmlns:o="urn:schemas-microsoft-com:office:office" xmlns:oel="http://schemas.microsoft.com/office/2019/extlst" xmlns:r="http://schemas.openxmlformats.org/officeDocument/2006/relationships" xmlns:m="http://schemas.openxmlformats.org/officeDocument/2006/math" xmlns:v="urn:schemas-microsoft-com:vml" xmlns:wp14="http://schemas.microsoft.com/office/word/2010/wordprocessingDrawing" xmlns:wp="http://schemas.openxmlformats.org/drawingml/2006/wordprocessingDrawing" xmlns:w10="urn:schemas-microsoft-com:office:word" xmlns:w="http://schemas.openxmlformats.org/wordprocessingml/2006/main" xmlns:w14="http://schemas.microsoft.com/office/word/2010/wordml" xmlns:w15="http://schemas.microsoft.com/office/word/2012/wordml" xmlns:w16cex="http://schemas.microsoft.com/office/word/2018/wordml/cex" xmlns:w16cid="http://schemas.microsoft.com/office/word/2016/wordml/cid" xmlns:w16="http://schemas.microsoft.com/office/word/2018/wordml" xmlns:w16sdtdh="http://schemas.microsoft.com/office/word/2020/wordml/sdtdatahash" xmlns:w16se="http://schemas.microsoft.com/office/word/2015/wordml/symex" xmlns:wpg="http://schemas.microsoft.com/office/word/2010/wordprocessingGroup" xmlns:wpi="http://schemas.microsoft.com/office/word/2010/wordprocessingInk" xmlns:wne="http://schemas.microsoft.com/office/word/2006/wordml" xmlns:wps="http://schemas.microsoft.com/office/word/2010/wordprocessingShape" mc:Ignorable="w14 w15 w16se w16cid w16 w16cex w16sdtdh wp14">
   <w:abstractNum w:abstractNumId="0" w15:restartNumberingAfterBreak="0">
     <w:nsid w:val="04E60920"/>
     <w:multiLevelType w:val="hybridMultilevel"/>
@@ -5889,34 +5919,34 @@
       </w:pPr>
     </w:lvl>
   </w:abstractNum>
-  <w:num w:numId="1">
+  <w:num w:numId="1" w16cid:durableId="872381940">
     <w:abstractNumId w:val="0"/>
   </w:num>
-  <w:num w:numId="2">
+  <w:num w:numId="2" w16cid:durableId="814176596">
     <w:abstractNumId w:val="47"/>
   </w:num>
-  <w:num w:numId="3">
+  <w:num w:numId="3" w16cid:durableId="1441955709">
     <w:abstractNumId w:val="8"/>
   </w:num>
-  <w:num w:numId="4">
+  <w:num w:numId="4" w16cid:durableId="296450254">
     <w:abstractNumId w:val="29"/>
   </w:num>
-  <w:num w:numId="5">
+  <w:num w:numId="5" w16cid:durableId="1203203133">
     <w:abstractNumId w:val="30"/>
   </w:num>
-  <w:num w:numId="6">
+  <w:num w:numId="6" w16cid:durableId="245118118">
     <w:abstractNumId w:val="37"/>
   </w:num>
-  <w:num w:numId="7">
+  <w:num w:numId="7" w16cid:durableId="2112968077">
     <w:abstractNumId w:val="3"/>
   </w:num>
-  <w:num w:numId="8">
+  <w:num w:numId="8" w16cid:durableId="1199506808">
     <w:abstractNumId w:val="7"/>
   </w:num>
-  <w:num w:numId="9">
+  <w:num w:numId="9" w16cid:durableId="1202128108">
     <w:abstractNumId w:val="27"/>
   </w:num>
-  <w:num w:numId="10">
+  <w:num w:numId="10" w16cid:durableId="1152063128">
     <w:abstractNumId w:val="12"/>
     <w:lvlOverride w:ilvl="0">
       <w:startOverride w:val="1"/>
@@ -5946,131 +5976,131 @@
       <w:startOverride w:val="1"/>
     </w:lvlOverride>
   </w:num>
-  <w:num w:numId="11">
+  <w:num w:numId="11" w16cid:durableId="267201952">
     <w:abstractNumId w:val="4"/>
   </w:num>
-  <w:num w:numId="12">
+  <w:num w:numId="12" w16cid:durableId="707686370">
     <w:abstractNumId w:val="19"/>
   </w:num>
-  <w:num w:numId="13">
+  <w:num w:numId="13" w16cid:durableId="1971744289">
     <w:abstractNumId w:val="1"/>
   </w:num>
-  <w:num w:numId="14">
+  <w:num w:numId="14" w16cid:durableId="1569413455">
     <w:abstractNumId w:val="36"/>
   </w:num>
-  <w:num w:numId="15">
+  <w:num w:numId="15" w16cid:durableId="1405179697">
     <w:abstractNumId w:val="9"/>
   </w:num>
-  <w:num w:numId="16">
+  <w:num w:numId="16" w16cid:durableId="1130512549">
     <w:abstractNumId w:val="41"/>
   </w:num>
-  <w:num w:numId="17">
+  <w:num w:numId="17" w16cid:durableId="1250441">
     <w:abstractNumId w:val="28"/>
   </w:num>
-  <w:num w:numId="18">
+  <w:num w:numId="18" w16cid:durableId="254024286">
     <w:abstractNumId w:val="45"/>
   </w:num>
-  <w:num w:numId="19">
+  <w:num w:numId="19" w16cid:durableId="1410230329">
     <w:abstractNumId w:val="38"/>
   </w:num>
-  <w:num w:numId="20">
+  <w:num w:numId="20" w16cid:durableId="1924531253">
     <w:abstractNumId w:val="18"/>
   </w:num>
-  <w:num w:numId="21">
+  <w:num w:numId="21" w16cid:durableId="1021512258">
     <w:abstractNumId w:val="33"/>
   </w:num>
-  <w:num w:numId="22">
+  <w:num w:numId="22" w16cid:durableId="1035496652">
     <w:abstractNumId w:val="11"/>
   </w:num>
-  <w:num w:numId="23">
+  <w:num w:numId="23" w16cid:durableId="1601529888">
     <w:abstractNumId w:val="14"/>
   </w:num>
-  <w:num w:numId="24">
+  <w:num w:numId="24" w16cid:durableId="675112501">
     <w:abstractNumId w:val="2"/>
   </w:num>
-  <w:num w:numId="25">
+  <w:num w:numId="25" w16cid:durableId="1805270315">
     <w:abstractNumId w:val="6"/>
   </w:num>
-  <w:num w:numId="26">
+  <w:num w:numId="26" w16cid:durableId="1889143571">
     <w:abstractNumId w:val="15"/>
   </w:num>
-  <w:num w:numId="27">
+  <w:num w:numId="27" w16cid:durableId="1872450277">
     <w:abstractNumId w:val="40"/>
   </w:num>
-  <w:num w:numId="28">
+  <w:num w:numId="28" w16cid:durableId="710493089">
     <w:abstractNumId w:val="17"/>
   </w:num>
-  <w:num w:numId="29">
+  <w:num w:numId="29" w16cid:durableId="351347759">
     <w:abstractNumId w:val="44"/>
   </w:num>
-  <w:num w:numId="30">
+  <w:num w:numId="30" w16cid:durableId="949967675">
     <w:abstractNumId w:val="21"/>
   </w:num>
-  <w:num w:numId="31">
+  <w:num w:numId="31" w16cid:durableId="280579193">
     <w:abstractNumId w:val="10"/>
   </w:num>
-  <w:num w:numId="32">
+  <w:num w:numId="32" w16cid:durableId="1494105876">
     <w:abstractNumId w:val="39"/>
   </w:num>
-  <w:num w:numId="33">
+  <w:num w:numId="33" w16cid:durableId="480461992">
     <w:abstractNumId w:val="42"/>
   </w:num>
-  <w:num w:numId="34">
+  <w:num w:numId="34" w16cid:durableId="1829321489">
     <w:abstractNumId w:val="26"/>
   </w:num>
-  <w:num w:numId="35">
+  <w:num w:numId="35" w16cid:durableId="1746218823">
     <w:abstractNumId w:val="43"/>
   </w:num>
-  <w:num w:numId="36">
+  <w:num w:numId="36" w16cid:durableId="638651712">
     <w:abstractNumId w:val="5"/>
   </w:num>
-  <w:num w:numId="37">
+  <w:num w:numId="37" w16cid:durableId="1180050812">
     <w:abstractNumId w:val="22"/>
   </w:num>
-  <w:num w:numId="38">
+  <w:num w:numId="38" w16cid:durableId="1382635072">
     <w:abstractNumId w:val="13"/>
   </w:num>
-  <w:num w:numId="39">
+  <w:num w:numId="39" w16cid:durableId="647131416">
     <w:abstractNumId w:val="31"/>
   </w:num>
-  <w:num w:numId="40">
+  <w:num w:numId="40" w16cid:durableId="1843273106">
     <w:abstractNumId w:val="24"/>
   </w:num>
-  <w:num w:numId="41">
+  <w:num w:numId="41" w16cid:durableId="1904634499">
     <w:abstractNumId w:val="23"/>
   </w:num>
-  <w:num w:numId="42">
+  <w:num w:numId="42" w16cid:durableId="488986463">
     <w:abstractNumId w:val="35"/>
   </w:num>
-  <w:num w:numId="43">
+  <w:num w:numId="43" w16cid:durableId="1750469346">
     <w:abstractNumId w:val="4"/>
   </w:num>
-  <w:num w:numId="44">
+  <w:num w:numId="44" w16cid:durableId="1047947857">
     <w:abstractNumId w:val="16"/>
   </w:num>
-  <w:num w:numId="45">
+  <w:num w:numId="45" w16cid:durableId="3020069">
     <w:abstractNumId w:val="46"/>
   </w:num>
-  <w:num w:numId="46">
+  <w:num w:numId="46" w16cid:durableId="1565330148">
     <w:abstractNumId w:val="32"/>
   </w:num>
-  <w:num w:numId="47">
+  <w:num w:numId="47" w16cid:durableId="673535076">
     <w:abstractNumId w:val="34"/>
   </w:num>
-  <w:num w:numId="48">
+  <w:num w:numId="48" w16cid:durableId="503399232">
     <w:abstractNumId w:val="25"/>
   </w:num>
-  <w:num w:numId="49">
+  <w:num w:numId="49" w16cid:durableId="1490706215">
     <w:abstractNumId w:val="48"/>
   </w:num>
-  <w:num w:numId="50">
+  <w:num w:numId="50" w16cid:durableId="98063558">
     <w:abstractNumId w:val="20"/>
   </w:num>
 </w:numbering>
 </file>
 
 <file path=word/styles.xml><?xml version="1.0" encoding="utf-8"?>
-<w:styles xmlns:mc="http://schemas.openxmlformats.org/markup-compatibility/2006" xmlns:r="http://schemas.openxmlformats.org/officeDocument/2006/relationships" xmlns:w="http://schemas.openxmlformats.org/wordprocessingml/2006/main" xmlns:w14="http://schemas.microsoft.com/office/word/2010/wordml" xmlns:w15="http://schemas.microsoft.com/office/word/2012/wordml" xmlns:w16se="http://schemas.microsoft.com/office/word/2015/wordml/symex" mc:Ignorable="w14 w15 w16se">
+<w:styles xmlns:mc="http://schemas.openxmlformats.org/markup-compatibility/2006" xmlns:r="http://schemas.openxmlformats.org/officeDocument/2006/relationships" xmlns:w="http://schemas.openxmlformats.org/wordprocessingml/2006/main" xmlns:w14="http://schemas.microsoft.com/office/word/2010/wordml" xmlns:w15="http://schemas.microsoft.com/office/word/2012/wordml" xmlns:w16cex="http://schemas.microsoft.com/office/word/2018/wordml/cex" xmlns:w16cid="http://schemas.microsoft.com/office/word/2016/wordml/cid" xmlns:w16="http://schemas.microsoft.com/office/word/2018/wordml" xmlns:w16sdtdh="http://schemas.microsoft.com/office/word/2020/wordml/sdtdatahash" xmlns:w16se="http://schemas.microsoft.com/office/word/2015/wordml/symex" mc:Ignorable="w14 w15 w16se w16cid w16 w16cex w16sdtdh">
   <w:docDefaults>
     <w:rPrDefault>
       <w:rPr>
@@ -6086,7 +6116,7 @@
       </w:pPr>
     </w:pPrDefault>
   </w:docDefaults>
-  <w:latentStyles w:defLockedState="0" w:defUIPriority="99" w:defSemiHidden="0" w:defUnhideWhenUsed="0" w:defQFormat="0" w:count="371">
+  <w:latentStyles w:defLockedState="0" w:defUIPriority="99" w:defSemiHidden="0" w:defUnhideWhenUsed="0" w:defQFormat="0" w:count="376">
     <w:lsdException w:name="Normal" w:uiPriority="0" w:qFormat="1"/>
     <w:lsdException w:name="heading 1" w:uiPriority="9" w:qFormat="1"/>
     <w:lsdException w:name="heading 2" w:semiHidden="1" w:uiPriority="9" w:unhideWhenUsed="1" w:qFormat="1"/>
@@ -6458,6 +6488,11 @@
     <w:lsdException w:name="List Table 5 Dark Accent 6" w:uiPriority="50"/>
     <w:lsdException w:name="List Table 6 Colorful Accent 6" w:uiPriority="51"/>
     <w:lsdException w:name="List Table 7 Colorful Accent 6" w:uiPriority="52"/>
+    <w:lsdException w:name="Mention" w:semiHidden="1" w:unhideWhenUsed="1"/>
+    <w:lsdException w:name="Smart Hyperlink" w:semiHidden="1" w:unhideWhenUsed="1"/>
+    <w:lsdException w:name="Hashtag" w:semiHidden="1" w:unhideWhenUsed="1"/>
+    <w:lsdException w:name="Unresolved Mention" w:semiHidden="1" w:unhideWhenUsed="1"/>
+    <w:lsdException w:name="Smart Link" w:semiHidden="1" w:unhideWhenUsed="1"/>
   </w:latentStyles>
   <w:style w:type="paragraph" w:default="1" w:styleId="Normal">
     <w:name w:val="Normal"/>

</xml_diff>